<commit_message>
Copia DAEE y de la posible entrega de la practica de la sesion6
</commit_message>
<xml_diff>
--- a/Sesion03/Taller 3/Memoria Sesion03.docx
+++ b/Sesion03/Taller 3/Memoria Sesion03.docx
@@ -432,6 +432,285 @@
           </wp:inline>
         </w:drawing>
       </w:r>
+    </w:p>
+    <w:p>
+      <w:pPr>
+        <w:jc w:val="center"/>
+      </w:pPr>
+      <w:r>
+        <w:rPr>
+          <w:noProof/>
+        </w:rPr>
+        <w:lastRenderedPageBreak/>
+        <w:drawing>
+          <wp:inline distT="0" distB="0" distL="0" distR="0" wp14:anchorId="67B968BC" wp14:editId="4EF3EE5B">
+            <wp:extent cx="4724400" cy="5915025"/>
+            <wp:effectExtent l="0" t="0" r="0" b="9525"/>
+            <wp:docPr id="11" name="Imagen 11" descr="Interfaz de usuario gráfica&#10;&#10;Descripción generada automáticamente con confianza baja"/>
+            <wp:cNvGraphicFramePr>
+              <a:graphicFrameLocks xmlns:a="http://schemas.openxmlformats.org/drawingml/2006/main" noChangeAspect="1"/>
+            </wp:cNvGraphicFramePr>
+            <a:graphic xmlns:a="http://schemas.openxmlformats.org/drawingml/2006/main">
+              <a:graphicData uri="http://schemas.openxmlformats.org/drawingml/2006/picture">
+                <pic:pic xmlns:pic="http://schemas.openxmlformats.org/drawingml/2006/picture">
+                  <pic:nvPicPr>
+                    <pic:cNvPr id="11" name="Imagen 11" descr="Interfaz de usuario gráfica&#10;&#10;Descripción generada automáticamente con confianza baja"/>
+                    <pic:cNvPicPr/>
+                  </pic:nvPicPr>
+                  <pic:blipFill>
+                    <a:blip r:embed="rId14"/>
+                    <a:stretch>
+                      <a:fillRect/>
+                    </a:stretch>
+                  </pic:blipFill>
+                  <pic:spPr>
+                    <a:xfrm>
+                      <a:off x="0" y="0"/>
+                      <a:ext cx="4724400" cy="5915025"/>
+                    </a:xfrm>
+                    <a:prstGeom prst="rect">
+                      <a:avLst/>
+                    </a:prstGeom>
+                  </pic:spPr>
+                </pic:pic>
+              </a:graphicData>
+            </a:graphic>
+          </wp:inline>
+        </w:drawing>
+      </w:r>
+    </w:p>
+    <w:p>
+      <w:pPr>
+        <w:jc w:val="center"/>
+      </w:pPr>
+      <w:r>
+        <w:rPr>
+          <w:noProof/>
+        </w:rPr>
+        <w:lastRenderedPageBreak/>
+        <w:drawing>
+          <wp:inline distT="0" distB="0" distL="0" distR="0" wp14:anchorId="50C4403B" wp14:editId="40EABBEC">
+            <wp:extent cx="5400040" cy="4098925"/>
+            <wp:effectExtent l="0" t="0" r="0" b="0"/>
+            <wp:docPr id="12" name="Imagen 12" descr="Interfaz de usuario gráfica&#10;&#10;Descripción generada automáticamente"/>
+            <wp:cNvGraphicFramePr>
+              <a:graphicFrameLocks xmlns:a="http://schemas.openxmlformats.org/drawingml/2006/main" noChangeAspect="1"/>
+            </wp:cNvGraphicFramePr>
+            <a:graphic xmlns:a="http://schemas.openxmlformats.org/drawingml/2006/main">
+              <a:graphicData uri="http://schemas.openxmlformats.org/drawingml/2006/picture">
+                <pic:pic xmlns:pic="http://schemas.openxmlformats.org/drawingml/2006/picture">
+                  <pic:nvPicPr>
+                    <pic:cNvPr id="12" name="Imagen 12" descr="Interfaz de usuario gráfica&#10;&#10;Descripción generada automáticamente"/>
+                    <pic:cNvPicPr/>
+                  </pic:nvPicPr>
+                  <pic:blipFill>
+                    <a:blip r:embed="rId15"/>
+                    <a:stretch>
+                      <a:fillRect/>
+                    </a:stretch>
+                  </pic:blipFill>
+                  <pic:spPr>
+                    <a:xfrm>
+                      <a:off x="0" y="0"/>
+                      <a:ext cx="5400040" cy="4098925"/>
+                    </a:xfrm>
+                    <a:prstGeom prst="rect">
+                      <a:avLst/>
+                    </a:prstGeom>
+                  </pic:spPr>
+                </pic:pic>
+              </a:graphicData>
+            </a:graphic>
+          </wp:inline>
+        </w:drawing>
+      </w:r>
+    </w:p>
+    <w:p>
+      <w:pPr>
+        <w:jc w:val="center"/>
+      </w:pPr>
+      <w:r>
+        <w:rPr>
+          <w:noProof/>
+        </w:rPr>
+        <w:drawing>
+          <wp:inline distT="0" distB="0" distL="0" distR="0" wp14:anchorId="4C1E1930" wp14:editId="0DEB65F8">
+            <wp:extent cx="5400040" cy="2957830"/>
+            <wp:effectExtent l="0" t="0" r="0" b="0"/>
+            <wp:docPr id="13" name="Imagen 13" descr="Una captura de pantalla de una computadora&#10;&#10;Descripción generada automáticamente"/>
+            <wp:cNvGraphicFramePr>
+              <a:graphicFrameLocks xmlns:a="http://schemas.openxmlformats.org/drawingml/2006/main" noChangeAspect="1"/>
+            </wp:cNvGraphicFramePr>
+            <a:graphic xmlns:a="http://schemas.openxmlformats.org/drawingml/2006/main">
+              <a:graphicData uri="http://schemas.openxmlformats.org/drawingml/2006/picture">
+                <pic:pic xmlns:pic="http://schemas.openxmlformats.org/drawingml/2006/picture">
+                  <pic:nvPicPr>
+                    <pic:cNvPr id="13" name="Imagen 13" descr="Una captura de pantalla de una computadora&#10;&#10;Descripción generada automáticamente"/>
+                    <pic:cNvPicPr/>
+                  </pic:nvPicPr>
+                  <pic:blipFill>
+                    <a:blip r:embed="rId16"/>
+                    <a:stretch>
+                      <a:fillRect/>
+                    </a:stretch>
+                  </pic:blipFill>
+                  <pic:spPr>
+                    <a:xfrm>
+                      <a:off x="0" y="0"/>
+                      <a:ext cx="5400040" cy="2957830"/>
+                    </a:xfrm>
+                    <a:prstGeom prst="rect">
+                      <a:avLst/>
+                    </a:prstGeom>
+                  </pic:spPr>
+                </pic:pic>
+              </a:graphicData>
+            </a:graphic>
+          </wp:inline>
+        </w:drawing>
+      </w:r>
+    </w:p>
+    <w:p>
+      <w:pPr>
+        <w:jc w:val="center"/>
+      </w:pPr>
+      <w:r>
+        <w:rPr>
+          <w:noProof/>
+        </w:rPr>
+        <w:lastRenderedPageBreak/>
+        <w:drawing>
+          <wp:inline distT="0" distB="0" distL="0" distR="0" wp14:anchorId="45637460" wp14:editId="137463F0">
+            <wp:extent cx="4781550" cy="5848350"/>
+            <wp:effectExtent l="0" t="0" r="0" b="0"/>
+            <wp:docPr id="14" name="Imagen 14" descr="Interfaz de usuario gráfica, Aplicación, Tabla&#10;&#10;Descripción generada automáticamente"/>
+            <wp:cNvGraphicFramePr>
+              <a:graphicFrameLocks xmlns:a="http://schemas.openxmlformats.org/drawingml/2006/main" noChangeAspect="1"/>
+            </wp:cNvGraphicFramePr>
+            <a:graphic xmlns:a="http://schemas.openxmlformats.org/drawingml/2006/main">
+              <a:graphicData uri="http://schemas.openxmlformats.org/drawingml/2006/picture">
+                <pic:pic xmlns:pic="http://schemas.openxmlformats.org/drawingml/2006/picture">
+                  <pic:nvPicPr>
+                    <pic:cNvPr id="14" name="Imagen 14" descr="Interfaz de usuario gráfica, Aplicación, Tabla&#10;&#10;Descripción generada automáticamente"/>
+                    <pic:cNvPicPr/>
+                  </pic:nvPicPr>
+                  <pic:blipFill>
+                    <a:blip r:embed="rId17"/>
+                    <a:stretch>
+                      <a:fillRect/>
+                    </a:stretch>
+                  </pic:blipFill>
+                  <pic:spPr>
+                    <a:xfrm>
+                      <a:off x="0" y="0"/>
+                      <a:ext cx="4781550" cy="5848350"/>
+                    </a:xfrm>
+                    <a:prstGeom prst="rect">
+                      <a:avLst/>
+                    </a:prstGeom>
+                  </pic:spPr>
+                </pic:pic>
+              </a:graphicData>
+            </a:graphic>
+          </wp:inline>
+        </w:drawing>
+      </w:r>
+    </w:p>
+    <w:p>
+      <w:pPr>
+        <w:jc w:val="center"/>
+      </w:pPr>
+      <w:r>
+        <w:rPr>
+          <w:noProof/>
+        </w:rPr>
+        <w:lastRenderedPageBreak/>
+        <w:drawing>
+          <wp:inline distT="0" distB="0" distL="0" distR="0" wp14:anchorId="520C2063" wp14:editId="2F4316FA">
+            <wp:extent cx="5400040" cy="3838575"/>
+            <wp:effectExtent l="0" t="0" r="0" b="9525"/>
+            <wp:docPr id="17" name="Imagen 17" descr="Captura de pantalla de computadora&#10;&#10;Descripción generada automáticamente"/>
+            <wp:cNvGraphicFramePr>
+              <a:graphicFrameLocks xmlns:a="http://schemas.openxmlformats.org/drawingml/2006/main" noChangeAspect="1"/>
+            </wp:cNvGraphicFramePr>
+            <a:graphic xmlns:a="http://schemas.openxmlformats.org/drawingml/2006/main">
+              <a:graphicData uri="http://schemas.openxmlformats.org/drawingml/2006/picture">
+                <pic:pic xmlns:pic="http://schemas.openxmlformats.org/drawingml/2006/picture">
+                  <pic:nvPicPr>
+                    <pic:cNvPr id="17" name="Imagen 17" descr="Captura de pantalla de computadora&#10;&#10;Descripción generada automáticamente"/>
+                    <pic:cNvPicPr/>
+                  </pic:nvPicPr>
+                  <pic:blipFill>
+                    <a:blip r:embed="rId18"/>
+                    <a:stretch>
+                      <a:fillRect/>
+                    </a:stretch>
+                  </pic:blipFill>
+                  <pic:spPr>
+                    <a:xfrm>
+                      <a:off x="0" y="0"/>
+                      <a:ext cx="5400040" cy="3838575"/>
+                    </a:xfrm>
+                    <a:prstGeom prst="rect">
+                      <a:avLst/>
+                    </a:prstGeom>
+                  </pic:spPr>
+                </pic:pic>
+              </a:graphicData>
+            </a:graphic>
+          </wp:inline>
+        </w:drawing>
+      </w:r>
+    </w:p>
+    <w:p>
+      <w:pPr>
+        <w:jc w:val="center"/>
+      </w:pPr>
+      <w:r>
+        <w:rPr>
+          <w:noProof/>
+        </w:rPr>
+        <w:drawing>
+          <wp:inline distT="0" distB="0" distL="0" distR="0" wp14:anchorId="3B509071" wp14:editId="31BB7863">
+            <wp:extent cx="5400040" cy="1777365"/>
+            <wp:effectExtent l="0" t="0" r="0" b="0"/>
+            <wp:docPr id="15" name="Imagen 15" descr="Texto&#10;&#10;Descripción generada automáticamente"/>
+            <wp:cNvGraphicFramePr>
+              <a:graphicFrameLocks xmlns:a="http://schemas.openxmlformats.org/drawingml/2006/main" noChangeAspect="1"/>
+            </wp:cNvGraphicFramePr>
+            <a:graphic xmlns:a="http://schemas.openxmlformats.org/drawingml/2006/main">
+              <a:graphicData uri="http://schemas.openxmlformats.org/drawingml/2006/picture">
+                <pic:pic xmlns:pic="http://schemas.openxmlformats.org/drawingml/2006/picture">
+                  <pic:nvPicPr>
+                    <pic:cNvPr id="15" name="Imagen 15" descr="Texto&#10;&#10;Descripción generada automáticamente"/>
+                    <pic:cNvPicPr/>
+                  </pic:nvPicPr>
+                  <pic:blipFill>
+                    <a:blip r:embed="rId19"/>
+                    <a:stretch>
+                      <a:fillRect/>
+                    </a:stretch>
+                  </pic:blipFill>
+                  <pic:spPr>
+                    <a:xfrm>
+                      <a:off x="0" y="0"/>
+                      <a:ext cx="5400040" cy="1777365"/>
+                    </a:xfrm>
+                    <a:prstGeom prst="rect">
+                      <a:avLst/>
+                    </a:prstGeom>
+                  </pic:spPr>
+                </pic:pic>
+              </a:graphicData>
+            </a:graphic>
+          </wp:inline>
+        </w:drawing>
+      </w:r>
+    </w:p>
+    <w:p>
+      <w:pPr>
+        <w:jc w:val="center"/>
+      </w:pPr>
     </w:p>
     <w:sectPr>
       <w:pgSz w:w="11906" w:h="16838"/>

</xml_diff>